<commit_message>
fin version 1 cofina contrat
</commit_message>
<xml_diff>
--- a/document_templates/Contracts/company/billet_a_ordre_company.docx
+++ b/document_templates/Contracts/company/billet_a_ordre_company.docx
@@ -355,6 +355,8 @@
       <w:r>
         <w:rPr>
           <w:rFonts w:asciiTheme="minorHAnsi" w:hAnsiTheme="minorHAnsi" w:cstheme="minorHAnsi"/>
+          <w:b/>
+          <w:bCs/>
           <w:sz w:val="28"/>
           <w:szCs w:val="28"/>
         </w:rPr>
@@ -365,6 +367,8 @@
       <w:r>
         <w:rPr>
           <w:rFonts w:asciiTheme="minorHAnsi" w:hAnsiTheme="minorHAnsi" w:cstheme="minorHAnsi"/>
+          <w:b/>
+          <w:bCs/>
           <w:sz w:val="28"/>
           <w:szCs w:val="28"/>
         </w:rPr>
@@ -375,10 +379,20 @@
       <w:r>
         <w:rPr>
           <w:rFonts w:asciiTheme="minorHAnsi" w:hAnsiTheme="minorHAnsi" w:cstheme="minorHAnsi"/>
-          <w:sz w:val="28"/>
-          <w:szCs w:val="28"/>
-        </w:rPr>
-        <w:t xml:space="preserve">} </w:t>
+          <w:b/>
+          <w:bCs/>
+          <w:sz w:val="28"/>
+          <w:szCs w:val="28"/>
+        </w:rPr>
+        <w:t>}</w:t>
+      </w:r>
+      <w:r>
+        <w:rPr>
+          <w:rFonts w:asciiTheme="minorHAnsi" w:hAnsiTheme="minorHAnsi" w:cstheme="minorHAnsi"/>
+          <w:sz w:val="28"/>
+          <w:szCs w:val="28"/>
+        </w:rPr>
+        <w:t xml:space="preserve"> </w:t>
       </w:r>
       <w:r>
         <w:rPr>

</xml_diff>